<commit_message>
implement writing to/read from DB with Flask from EU4 save file
</commit_message>
<xml_diff>
--- a/documentation/Project Outline.docx
+++ b/documentation/Project Outline.docx
@@ -51,28 +51,7 @@
           <w:sz w:val="28"/>
           <w:szCs w:val="28"/>
         </w:rPr>
-        <w:t xml:space="preserve">MSCS </w:t>
-      </w:r>
-      <w:r>
-        <w:rPr>
-          <w:sz w:val="28"/>
-          <w:szCs w:val="28"/>
-        </w:rPr>
-        <w:t>621</w:t>
-      </w:r>
-      <w:r>
-        <w:rPr>
-          <w:sz w:val="28"/>
-          <w:szCs w:val="28"/>
-        </w:rPr>
-        <w:t xml:space="preserve">L </w:t>
-      </w:r>
-      <w:r>
-        <w:rPr>
-          <w:sz w:val="28"/>
-          <w:szCs w:val="28"/>
-        </w:rPr>
-        <w:t>Cloud Computing</w:t>
+        <w:t>MSCS 621L Cloud Computing</w:t>
       </w:r>
     </w:p>
     <w:p>
@@ -87,6 +66,7 @@
         <w:rPr>
           <w:b/>
           <w:bCs/>
+          <w:noProof/>
         </w:rPr>
         <w:drawing>
           <wp:inline distT="0" distB="0" distL="0" distR="0" wp14:anchorId="14CD6919" wp14:editId="438F7DDB">
@@ -423,13 +403,7 @@
               <w:jc w:val="center"/>
             </w:pPr>
             <w:r>
-              <w:t xml:space="preserve">Feb </w:t>
-            </w:r>
-            <w:r>
-              <w:t>26</w:t>
-            </w:r>
-            <w:r>
-              <w:t>, 2025</w:t>
+              <w:t>Feb 26, 2025</w:t>
             </w:r>
           </w:p>
           <w:p>
@@ -637,7 +611,7 @@
     <w:p>
       <w:r>
         <w:pict w14:anchorId="628C3448">
-          <v:rect id="_x0000_i1061" style="width:0;height:1.5pt" o:hralign="center" o:hrstd="t" o:hr="t" fillcolor="#a0a0a0" stroked="f"/>
+          <v:rect id="_x0000_i1025" style="width:0;height:1.5pt" o:hralign="center" o:hrstd="t" o:hr="t" fillcolor="#a0a0a0" stroked="f"/>
         </w:pict>
       </w:r>
     </w:p>
@@ -663,15 +637,7 @@
         </w:numPr>
       </w:pPr>
       <w:r>
-        <w:t xml:space="preserve">Develop a system for users to upload Europa Universalis </w:t>
-      </w:r>
-      <w:proofErr w:type="gramStart"/>
-      <w:r>
-        <w:t>IV save</w:t>
-      </w:r>
-      <w:proofErr w:type="gramEnd"/>
-      <w:r>
-        <w:t xml:space="preserve"> files.</w:t>
+        <w:t>Develop a system for users to upload Europa Universalis IV save files.</w:t>
       </w:r>
     </w:p>
     <w:p>
@@ -682,15 +648,7 @@
         </w:numPr>
       </w:pPr>
       <w:r>
-        <w:t xml:space="preserve">Process </w:t>
-      </w:r>
-      <w:proofErr w:type="gramStart"/>
-      <w:r>
-        <w:t>save</w:t>
-      </w:r>
-      <w:proofErr w:type="gramEnd"/>
-      <w:r>
-        <w:t xml:space="preserve"> files </w:t>
+        <w:t xml:space="preserve">Process save files </w:t>
       </w:r>
       <w:r>
         <w:t xml:space="preserve">with the help of an </w:t>
@@ -712,19 +670,7 @@
           <w:rPr>
             <w:rStyle w:val="Hyperlink"/>
           </w:rPr>
-          <w:t>eu4s</w:t>
-        </w:r>
-        <w:r>
-          <w:rPr>
-            <w:rStyle w:val="Hyperlink"/>
-          </w:rPr>
-          <w:t>a</w:t>
-        </w:r>
-        <w:r>
-          <w:rPr>
-            <w:rStyle w:val="Hyperlink"/>
-          </w:rPr>
-          <w:t>ve</w:t>
+          <w:t>eu4save</w:t>
         </w:r>
       </w:hyperlink>
       <w:r>
@@ -867,7 +813,7 @@
       <w:r>
         <w:lastRenderedPageBreak/>
         <w:pict w14:anchorId="37BE97A8">
-          <v:rect id="_x0000_i1062" style="width:0;height:1.5pt" o:hralign="center" o:hrstd="t" o:hr="t" fillcolor="#a0a0a0" stroked="f"/>
+          <v:rect id="_x0000_i1026" style="width:0;height:1.5pt" o:hralign="center" o:hrstd="t" o:hr="t" fillcolor="#a0a0a0" stroked="f"/>
         </w:pict>
       </w:r>
     </w:p>
@@ -901,15 +847,7 @@
         <w:t>ton</w:t>
       </w:r>
       <w:r>
-        <w:t xml:space="preserve"> of data that can be gleaned from the </w:t>
-      </w:r>
-      <w:proofErr w:type="gramStart"/>
-      <w:r>
-        <w:t>save</w:t>
-      </w:r>
-      <w:proofErr w:type="gramEnd"/>
-      <w:r>
-        <w:t xml:space="preserve"> files. </w:t>
+        <w:t xml:space="preserve"> of data that can be gleaned from the save files. </w:t>
       </w:r>
       <w:r>
         <w:t>To</w:t>
@@ -1081,7 +1019,7 @@
     <w:p>
       <w:r>
         <w:pict w14:anchorId="25CCD848">
-          <v:rect id="_x0000_i1063" style="width:0;height:1.5pt" o:hralign="center" o:hrstd="t" o:hr="t" fillcolor="#a0a0a0" stroked="f"/>
+          <v:rect id="_x0000_i1027" style="width:0;height:1.5pt" o:hralign="center" o:hrstd="t" o:hr="t" fillcolor="#a0a0a0" stroked="f"/>
         </w:pict>
       </w:r>
     </w:p>
@@ -1256,7 +1194,7 @@
     <w:p>
       <w:r>
         <w:pict w14:anchorId="3E920A3D">
-          <v:rect id="_x0000_i1064" style="width:0;height:1.5pt" o:hralign="center" o:hrstd="t" o:hr="t" fillcolor="#a0a0a0" stroked="f"/>
+          <v:rect id="_x0000_i1028" style="width:0;height:1.5pt" o:hralign="center" o:hrstd="t" o:hr="t" fillcolor="#a0a0a0" stroked="f"/>
         </w:pict>
       </w:r>
     </w:p>
@@ -1485,10 +1423,7 @@
           </w:tcPr>
           <w:p>
             <w:r>
-              <w:t>Backend Development I</w:t>
-            </w:r>
-            <w:r>
-              <w:t>I</w:t>
+              <w:t>Backend Development II</w:t>
             </w:r>
           </w:p>
         </w:tc>
@@ -1842,7 +1777,7 @@
     <w:p>
       <w:r>
         <w:pict w14:anchorId="039F95F6">
-          <v:rect id="_x0000_i1065" style="width:0;height:1.5pt" o:hralign="center" o:hrstd="t" o:hr="t" fillcolor="#a0a0a0" stroked="f"/>
+          <v:rect id="_x0000_i1029" style="width:0;height:1.5pt" o:hralign="center" o:hrstd="t" o:hr="t" fillcolor="#a0a0a0" stroked="f"/>
         </w:pict>
       </w:r>
     </w:p>
@@ -1925,15 +1860,7 @@
         <w:t xml:space="preserve"> Perform test runs with multiple save files and validate extracted data against known results.</w:t>
       </w:r>
       <w:r>
-        <w:t xml:space="preserve"> Ask friends to sign in and upload </w:t>
-      </w:r>
-      <w:proofErr w:type="gramStart"/>
-      <w:r>
-        <w:t>their save</w:t>
-      </w:r>
-      <w:proofErr w:type="gramEnd"/>
-      <w:r>
-        <w:t xml:space="preserve"> files as well, once that functionality is established</w:t>
+        <w:t xml:space="preserve"> Ask friends to sign in and upload their save files as well, once that functionality is established</w:t>
       </w:r>
     </w:p>
     <w:p>
@@ -1971,15 +1898,7 @@
       </w:r>
       <w:r>
         <w:lastRenderedPageBreak/>
-        <w:t xml:space="preserve">tools like ChatGPT or </w:t>
-      </w:r>
-      <w:proofErr w:type="spellStart"/>
-      <w:r>
-        <w:t>DeepSeek</w:t>
-      </w:r>
-      <w:proofErr w:type="spellEnd"/>
-      <w:r>
-        <w:t xml:space="preserve"> to create a serviceable front-end quickly, before taking the time to develop it further.</w:t>
+        <w:t>tools like ChatGPT or DeepSeek to create a serviceable front-end quickly, before taking the time to develop it further.</w:t>
       </w:r>
     </w:p>
     <w:p>
@@ -1990,7 +1909,7 @@
     <w:p>
       <w:r>
         <w:pict w14:anchorId="1C48C301">
-          <v:rect id="_x0000_i1066" style="width:0;height:1.5pt" o:hralign="center" o:hrstd="t" o:hr="t" fillcolor="#a0a0a0" stroked="f"/>
+          <v:rect id="_x0000_i1030" style="width:0;height:1.5pt" o:hralign="center" o:hrstd="t" o:hr="t" fillcolor="#a0a0a0" stroked="f"/>
         </w:pict>
       </w:r>
     </w:p>
@@ -2037,25 +1956,11 @@
           <w:numId w:val="5"/>
         </w:numPr>
       </w:pPr>
-      <w:proofErr w:type="gramStart"/>
-      <w:r>
-        <w:t>Web</w:t>
-      </w:r>
-      <w:proofErr w:type="gramEnd"/>
-      <w:r>
-        <w:t xml:space="preserve"> dashboard provides meaningful insights with a user-friendly interface.</w:t>
-      </w:r>
-      <w:r>
-        <w:t xml:space="preserve"> </w:t>
-      </w:r>
-      <w:r>
-        <w:t xml:space="preserve">Users can see </w:t>
-      </w:r>
-      <w:r>
-        <w:t>analytics</w:t>
-      </w:r>
-      <w:r>
-        <w:t xml:space="preserve"> for their own save files as well as those of their friends</w:t>
+      <w:r>
+        <w:t>Web dashboard provides meaningful insights with a user-friendly interface.</w:t>
+      </w:r>
+      <w:r>
+        <w:t xml:space="preserve"> Users can see analytics for their own save files as well as those of their friends</w:t>
       </w:r>
     </w:p>
     <w:p>
@@ -2065,15 +1970,97 @@
           <w:numId w:val="5"/>
         </w:numPr>
       </w:pPr>
-      <w:proofErr w:type="gramStart"/>
-      <w:r>
-        <w:t>System</w:t>
-      </w:r>
-      <w:proofErr w:type="gramEnd"/>
-      <w:r>
-        <w:t xml:space="preserve"> operates reliably on AWS infrastructure.</w:t>
-      </w:r>
-    </w:p>
+      <w:r>
+        <w:t>System operates reliably on AWS infrastructure.</w:t>
+      </w:r>
+    </w:p>
+    <w:p/>
+    <w:p/>
+    <w:p>
+      <w:r>
+        <w:t>Learnings so far:</w:t>
+      </w:r>
+      <w:r>
+        <w:br/>
+        <w:t>rust is pretty cool; it’ll straight up tell you where you’re missing a semicolon:</w:t>
+      </w:r>
+      <w:r>
+        <w:br/>
+      </w:r>
+      <w:r>
+        <w:drawing>
+          <wp:inline distT="0" distB="0" distL="0" distR="0" wp14:anchorId="411DB260" wp14:editId="022CF9AC">
+            <wp:extent cx="5943600" cy="937895"/>
+            <wp:effectExtent l="0" t="0" r="0" b="0"/>
+            <wp:docPr id="1313141065" name="Picture 1" descr="A computer screen with text on it&#10;&#10;AI-generated content may be incorrect."/>
+            <wp:cNvGraphicFramePr>
+              <a:graphicFrameLocks xmlns:a="http://schemas.openxmlformats.org/drawingml/2006/main" noChangeAspect="1"/>
+            </wp:cNvGraphicFramePr>
+            <a:graphic xmlns:a="http://schemas.openxmlformats.org/drawingml/2006/main">
+              <a:graphicData uri="http://schemas.openxmlformats.org/drawingml/2006/picture">
+                <pic:pic xmlns:pic="http://schemas.openxmlformats.org/drawingml/2006/picture">
+                  <pic:nvPicPr>
+                    <pic:cNvPr id="1313141065" name="Picture 1" descr="A computer screen with text on it&#10;&#10;AI-generated content may be incorrect."/>
+                    <pic:cNvPicPr/>
+                  </pic:nvPicPr>
+                  <pic:blipFill>
+                    <a:blip r:embed="rId8"/>
+                    <a:stretch>
+                      <a:fillRect/>
+                    </a:stretch>
+                  </pic:blipFill>
+                  <pic:spPr>
+                    <a:xfrm>
+                      <a:off x="0" y="0"/>
+                      <a:ext cx="5943600" cy="937895"/>
+                    </a:xfrm>
+                    <a:prstGeom prst="rect">
+                      <a:avLst/>
+                    </a:prstGeom>
+                  </pic:spPr>
+                </pic:pic>
+              </a:graphicData>
+            </a:graphic>
+          </wp:inline>
+        </w:drawing>
+      </w:r>
+    </w:p>
+    <w:p/>
+    <w:p>
+      <w:r>
+        <w:t>pip install flask flask-sqlalchemy</w:t>
+      </w:r>
+    </w:p>
+    <w:p/>
+    <w:p>
+      <w:r>
+        <w:t>flask looks in templates dir for index.html</w:t>
+      </w:r>
+    </w:p>
+    <w:p>
+      <w:r>
+        <w:t>rust notes in rust_sqlite_playground</w:t>
+      </w:r>
+    </w:p>
+    <w:p>
+      <w:r>
+        <w:t>rust has seamless access to SQLite, pretty wicked</w:t>
+      </w:r>
+    </w:p>
+    <w:p/>
+    <w:p>
+      <w:r>
+        <w:lastRenderedPageBreak/>
+        <w:t>add signup/login pages to this doc</w:t>
+      </w:r>
+    </w:p>
+    <w:p/>
+    <w:p>
+      <w:r>
+        <w:t>python app.py</w:t>
+      </w:r>
+    </w:p>
+    <w:p/>
     <w:sectPr>
       <w:pgSz w:w="12240" w:h="15840"/>
       <w:pgMar w:top="1440" w:right="1440" w:bottom="1440" w:left="1440" w:header="720" w:footer="720" w:gutter="0"/>

</xml_diff>